<commit_message>
updated pdf + docx
</commit_message>
<xml_diff>
--- a/Mini.docx
+++ b/Mini.docx
@@ -7,13 +7,15 @@
         <w:pStyle w:val="Normal"/>
         <w:spacing w:lineRule="exact" w:line="209" w:before="0" w:after="0"/>
         <w:rPr>
-          <w:color w:val="auto"/>
-          <w:sz w:val="24"/>
-          <w:szCs w:val="24"/>
-        </w:rPr>
-      </w:pPr>
-      <w:r>
-        <w:rPr>
+          <w:rFonts w:ascii="Calibri Light" w:hAnsi="Calibri Light"/>
+          <w:color w:val="auto"/>
+          <w:sz w:val="24"/>
+          <w:szCs w:val="24"/>
+        </w:rPr>
+      </w:pPr>
+      <w:r>
+        <w:rPr>
+          <w:rFonts w:ascii="Calibri Light" w:hAnsi="Calibri Light"/>
           <w:color w:val="auto"/>
           <w:sz w:val="24"/>
           <w:szCs w:val="24"/>
@@ -30,9 +32,7 @@
         <w:ind w:right="-13" w:hanging="0"/>
         <w:jc w:val="center"/>
         <w:rPr>
-          <w:color w:val="auto"/>
-          <w:sz w:val="20"/>
-          <w:szCs w:val="20"/>
+          <w:rFonts w:ascii="Calibri Light" w:hAnsi="Calibri Light"/>
         </w:rPr>
       </w:pPr>
       <w:r>
@@ -50,17 +50,20 @@
         <w:pStyle w:val="Normal"/>
         <w:spacing w:lineRule="exact" w:line="200" w:before="0" w:after="0"/>
         <w:rPr>
-          <w:color w:val="auto"/>
-          <w:sz w:val="24"/>
-          <w:szCs w:val="24"/>
-        </w:rPr>
-      </w:pPr>
-      <w:r>
-        <w:rPr>
-          <w:color w:val="auto"/>
-          <w:sz w:val="24"/>
-          <w:szCs w:val="24"/>
-        </w:rPr>
+          <w:rFonts w:ascii="Calibri Light" w:hAnsi="Calibri Light"/>
+          <w:color w:val="auto"/>
+          <w:sz w:val="24"/>
+          <w:szCs w:val="24"/>
+        </w:rPr>
+      </w:pPr>
+      <w:r>
+        <w:rPr>
+          <w:rFonts w:ascii="Calibri Light" w:hAnsi="Calibri Light"/>
+          <w:color w:val="auto"/>
+          <w:sz w:val="24"/>
+          <w:szCs w:val="24"/>
+        </w:rPr>
+        <w:t>EMERY</w:t>
       </w:r>
     </w:p>
     <w:p>
@@ -68,17 +71,20 @@
         <w:pStyle w:val="Normal"/>
         <w:spacing w:lineRule="exact" w:line="200" w:before="0" w:after="0"/>
         <w:rPr>
-          <w:color w:val="auto"/>
-          <w:sz w:val="24"/>
-          <w:szCs w:val="24"/>
-        </w:rPr>
-      </w:pPr>
-      <w:r>
-        <w:rPr>
-          <w:color w:val="auto"/>
-          <w:sz w:val="24"/>
-          <w:szCs w:val="24"/>
-        </w:rPr>
+          <w:rFonts w:ascii="Calibri Light" w:hAnsi="Calibri Light"/>
+          <w:color w:val="auto"/>
+          <w:sz w:val="24"/>
+          <w:szCs w:val="24"/>
+        </w:rPr>
+      </w:pPr>
+      <w:r>
+        <w:rPr>
+          <w:rFonts w:ascii="Calibri Light" w:hAnsi="Calibri Light"/>
+          <w:color w:val="auto"/>
+          <w:sz w:val="24"/>
+          <w:szCs w:val="24"/>
+        </w:rPr>
+        <w:t xml:space="preserve">Antoine </w:t>
       </w:r>
     </w:p>
     <w:p>
@@ -86,13 +92,36 @@
         <w:pStyle w:val="Normal"/>
         <w:spacing w:lineRule="exact" w:line="200" w:before="0" w:after="0"/>
         <w:rPr>
-          <w:color w:val="auto"/>
-          <w:sz w:val="24"/>
-          <w:szCs w:val="24"/>
-        </w:rPr>
-      </w:pPr>
-      <w:r>
-        <w:rPr>
+          <w:rFonts w:ascii="Calibri Light" w:hAnsi="Calibri Light"/>
+          <w:color w:val="auto"/>
+          <w:sz w:val="24"/>
+          <w:szCs w:val="24"/>
+        </w:rPr>
+      </w:pPr>
+      <w:r>
+        <w:rPr>
+          <w:rFonts w:ascii="Calibri Light" w:hAnsi="Calibri Light"/>
+          <w:color w:val="auto"/>
+          <w:sz w:val="24"/>
+          <w:szCs w:val="24"/>
+        </w:rPr>
+        <w:t>i1</w:t>
+      </w:r>
+    </w:p>
+    <w:p>
+      <w:pPr>
+        <w:pStyle w:val="Normal"/>
+        <w:spacing w:lineRule="exact" w:line="200" w:before="0" w:after="0"/>
+        <w:rPr>
+          <w:rFonts w:ascii="Calibri Light" w:hAnsi="Calibri Light"/>
+          <w:color w:val="auto"/>
+          <w:sz w:val="24"/>
+          <w:szCs w:val="24"/>
+        </w:rPr>
+      </w:pPr>
+      <w:r>
+        <w:rPr>
+          <w:rFonts w:ascii="Calibri Light" w:hAnsi="Calibri Light"/>
           <w:color w:val="auto"/>
           <w:sz w:val="24"/>
           <w:szCs w:val="24"/>
@@ -104,13 +133,15 @@
         <w:pStyle w:val="Normal"/>
         <w:spacing w:lineRule="exact" w:line="336" w:before="0" w:after="0"/>
         <w:rPr>
-          <w:color w:val="auto"/>
-          <w:sz w:val="24"/>
-          <w:szCs w:val="24"/>
-        </w:rPr>
-      </w:pPr>
-      <w:r>
-        <w:rPr>
+          <w:rFonts w:ascii="Calibri Light" w:hAnsi="Calibri Light"/>
+          <w:color w:val="auto"/>
+          <w:sz w:val="24"/>
+          <w:szCs w:val="24"/>
+        </w:rPr>
+      </w:pPr>
+      <w:r>
+        <w:rPr>
+          <w:rFonts w:ascii="Calibri Light" w:hAnsi="Calibri Light"/>
           <w:color w:val="auto"/>
           <w:sz w:val="24"/>
           <w:szCs w:val="24"/>
@@ -122,9 +153,7 @@
         <w:pStyle w:val="Normal"/>
         <w:spacing w:before="0" w:after="0"/>
         <w:rPr>
-          <w:color w:val="auto"/>
-          <w:sz w:val="20"/>
-          <w:szCs w:val="20"/>
+          <w:rFonts w:ascii="Calibri Light" w:hAnsi="Calibri Light"/>
         </w:rPr>
       </w:pPr>
       <w:r>
@@ -142,13 +171,15 @@
         <w:pStyle w:val="Normal"/>
         <w:spacing w:lineRule="exact" w:line="200" w:before="0" w:after="0"/>
         <w:rPr>
-          <w:color w:val="auto"/>
-          <w:sz w:val="24"/>
-          <w:szCs w:val="24"/>
-        </w:rPr>
-      </w:pPr>
-      <w:r>
-        <w:rPr>
+          <w:rFonts w:ascii="Calibri Light" w:hAnsi="Calibri Light"/>
+          <w:color w:val="auto"/>
+          <w:sz w:val="24"/>
+          <w:szCs w:val="24"/>
+        </w:rPr>
+      </w:pPr>
+      <w:r>
+        <w:rPr>
+          <w:rFonts w:ascii="Calibri Light" w:hAnsi="Calibri Light"/>
           <w:color w:val="auto"/>
           <w:sz w:val="24"/>
           <w:szCs w:val="24"/>
@@ -160,13 +191,15 @@
         <w:pStyle w:val="Normal"/>
         <w:spacing w:lineRule="exact" w:line="322" w:before="0" w:after="0"/>
         <w:rPr>
-          <w:color w:val="auto"/>
-          <w:sz w:val="24"/>
-          <w:szCs w:val="24"/>
-        </w:rPr>
-      </w:pPr>
-      <w:r>
-        <w:rPr>
+          <w:rFonts w:ascii="Calibri Light" w:hAnsi="Calibri Light"/>
+          <w:color w:val="auto"/>
+          <w:sz w:val="24"/>
+          <w:szCs w:val="24"/>
+        </w:rPr>
+      </w:pPr>
+      <w:r>
+        <w:rPr>
+          <w:rFonts w:ascii="Calibri Light" w:hAnsi="Calibri Light"/>
           <w:color w:val="auto"/>
           <w:sz w:val="24"/>
           <w:szCs w:val="24"/>
@@ -179,14 +212,12 @@
         <w:spacing w:lineRule="auto" w:line="237" w:before="0" w:after="0"/>
         <w:ind w:left="360" w:right="66" w:hanging="359"/>
         <w:rPr>
-          <w:color w:val="auto"/>
-          <w:sz w:val="20"/>
-          <w:szCs w:val="20"/>
-        </w:rPr>
-      </w:pPr>
-      <w:r>
-        <w:rPr>
-          <w:rFonts w:eastAsia="Calibri" w:cs="Calibri" w:ascii="Calibri" w:hAnsi="Calibri"/>
+          <w:rFonts w:ascii="Calibri Light" w:hAnsi="Calibri Light"/>
+        </w:rPr>
+      </w:pPr>
+      <w:r>
+        <w:rPr>
+          <w:rFonts w:eastAsia="Calibri" w:cs="Calibri" w:ascii="Calibri Light" w:hAnsi="Calibri Light"/>
           <w:color w:val="auto"/>
           <w:sz w:val="22"/>
           <w:szCs w:val="22"/>
@@ -199,13 +230,15 @@
         <w:pStyle w:val="Normal"/>
         <w:spacing w:lineRule="exact" w:line="70" w:before="0" w:after="0"/>
         <w:rPr>
-          <w:color w:val="auto"/>
-          <w:sz w:val="24"/>
-          <w:szCs w:val="24"/>
-        </w:rPr>
-      </w:pPr>
-      <w:r>
-        <w:rPr>
+          <w:rFonts w:ascii="Calibri Light" w:hAnsi="Calibri Light"/>
+          <w:color w:val="auto"/>
+          <w:sz w:val="24"/>
+          <w:szCs w:val="24"/>
+        </w:rPr>
+      </w:pPr>
+      <w:r>
+        <w:rPr>
+          <w:rFonts w:ascii="Calibri Light" w:hAnsi="Calibri Light"/>
           <w:color w:val="auto"/>
           <w:sz w:val="24"/>
           <w:szCs w:val="24"/>
@@ -218,14 +251,12 @@
         <w:spacing w:lineRule="auto" w:line="237" w:before="0" w:after="0"/>
         <w:ind w:left="360" w:right="346" w:hanging="359"/>
         <w:rPr>
-          <w:color w:val="auto"/>
-          <w:sz w:val="20"/>
-          <w:szCs w:val="20"/>
-        </w:rPr>
-      </w:pPr>
-      <w:r>
-        <w:rPr>
-          <w:rFonts w:eastAsia="Calibri" w:cs="Calibri" w:ascii="Calibri" w:hAnsi="Calibri"/>
+          <w:rFonts w:ascii="Calibri Light" w:hAnsi="Calibri Light"/>
+        </w:rPr>
+      </w:pPr>
+      <w:r>
+        <w:rPr>
+          <w:rFonts w:eastAsia="Calibri" w:cs="Calibri" w:ascii="Calibri Light" w:hAnsi="Calibri Light"/>
           <w:color w:val="auto"/>
           <w:sz w:val="22"/>
           <w:szCs w:val="22"/>
@@ -238,13 +269,15 @@
         <w:pStyle w:val="Normal"/>
         <w:spacing w:lineRule="exact" w:line="73" w:before="0" w:after="0"/>
         <w:rPr>
-          <w:color w:val="auto"/>
-          <w:sz w:val="24"/>
-          <w:szCs w:val="24"/>
-        </w:rPr>
-      </w:pPr>
-      <w:r>
-        <w:rPr>
+          <w:rFonts w:ascii="Calibri Light" w:hAnsi="Calibri Light"/>
+          <w:color w:val="auto"/>
+          <w:sz w:val="24"/>
+          <w:szCs w:val="24"/>
+        </w:rPr>
+      </w:pPr>
+      <w:r>
+        <w:rPr>
+          <w:rFonts w:ascii="Calibri Light" w:hAnsi="Calibri Light"/>
           <w:color w:val="auto"/>
           <w:sz w:val="24"/>
           <w:szCs w:val="24"/>
@@ -257,14 +290,12 @@
         <w:spacing w:lineRule="auto" w:line="261" w:before="0" w:after="0"/>
         <w:ind w:left="360" w:right="26" w:hanging="359"/>
         <w:rPr>
-          <w:color w:val="auto"/>
-          <w:sz w:val="20"/>
-          <w:szCs w:val="20"/>
-        </w:rPr>
-      </w:pPr>
-      <w:r>
-        <w:rPr>
-          <w:rFonts w:eastAsia="Calibri" w:cs="Calibri" w:ascii="Calibri" w:hAnsi="Calibri"/>
+          <w:rFonts w:ascii="Calibri Light" w:hAnsi="Calibri Light"/>
+        </w:rPr>
+      </w:pPr>
+      <w:r>
+        <w:rPr>
+          <w:rFonts w:eastAsia="Calibri" w:cs="Calibri" w:ascii="Calibri Light" w:hAnsi="Calibri Light"/>
           <w:color w:val="auto"/>
           <w:sz w:val="21"/>
           <w:szCs w:val="21"/>
@@ -277,13 +308,15 @@
         <w:pStyle w:val="Normal"/>
         <w:spacing w:lineRule="exact" w:line="162" w:before="0" w:after="0"/>
         <w:rPr>
-          <w:color w:val="auto"/>
-          <w:sz w:val="24"/>
-          <w:szCs w:val="24"/>
-        </w:rPr>
-      </w:pPr>
-      <w:r>
-        <w:rPr>
+          <w:rFonts w:ascii="Calibri Light" w:hAnsi="Calibri Light"/>
+          <w:color w:val="auto"/>
+          <w:sz w:val="24"/>
+          <w:szCs w:val="24"/>
+        </w:rPr>
+      </w:pPr>
+      <w:r>
+        <w:rPr>
+          <w:rFonts w:ascii="Calibri Light" w:hAnsi="Calibri Light"/>
           <w:color w:val="auto"/>
           <w:sz w:val="24"/>
           <w:szCs w:val="24"/>
@@ -295,9 +328,7 @@
         <w:pStyle w:val="Normal"/>
         <w:spacing w:before="0" w:after="0"/>
         <w:rPr>
-          <w:color w:val="auto"/>
-          <w:sz w:val="20"/>
-          <w:szCs w:val="20"/>
+          <w:rFonts w:ascii="Calibri Light" w:hAnsi="Calibri Light"/>
         </w:rPr>
       </w:pPr>
       <w:r>
@@ -315,13 +346,15 @@
         <w:pStyle w:val="Normal"/>
         <w:spacing w:lineRule="exact" w:line="200" w:before="0" w:after="0"/>
         <w:rPr>
-          <w:color w:val="auto"/>
-          <w:sz w:val="24"/>
-          <w:szCs w:val="24"/>
-        </w:rPr>
-      </w:pPr>
-      <w:r>
-        <w:rPr>
+          <w:rFonts w:ascii="Calibri Light" w:hAnsi="Calibri Light"/>
+          <w:color w:val="auto"/>
+          <w:sz w:val="24"/>
+          <w:szCs w:val="24"/>
+        </w:rPr>
+      </w:pPr>
+      <w:r>
+        <w:rPr>
+          <w:rFonts w:ascii="Calibri Light" w:hAnsi="Calibri Light"/>
           <w:color w:val="auto"/>
           <w:sz w:val="24"/>
           <w:szCs w:val="24"/>
@@ -333,13 +366,15 @@
         <w:pStyle w:val="Normal"/>
         <w:spacing w:lineRule="exact" w:line="273" w:before="0" w:after="0"/>
         <w:rPr>
-          <w:color w:val="auto"/>
-          <w:sz w:val="24"/>
-          <w:szCs w:val="24"/>
-        </w:rPr>
-      </w:pPr>
-      <w:r>
-        <w:rPr>
+          <w:rFonts w:ascii="Calibri Light" w:hAnsi="Calibri Light"/>
+          <w:color w:val="auto"/>
+          <w:sz w:val="24"/>
+          <w:szCs w:val="24"/>
+        </w:rPr>
+      </w:pPr>
+      <w:r>
+        <w:rPr>
+          <w:rFonts w:ascii="Calibri Light" w:hAnsi="Calibri Light"/>
           <w:color w:val="auto"/>
           <w:sz w:val="24"/>
           <w:szCs w:val="24"/>
@@ -351,14 +386,12 @@
         <w:pStyle w:val="Normal"/>
         <w:spacing w:before="0" w:after="0"/>
         <w:rPr>
-          <w:color w:val="auto"/>
-          <w:sz w:val="20"/>
-          <w:szCs w:val="20"/>
-        </w:rPr>
-      </w:pPr>
-      <w:r>
-        <w:rPr>
-          <w:rFonts w:eastAsia="Calibri" w:cs="Calibri" w:ascii="Calibri" w:hAnsi="Calibri"/>
+          <w:rFonts w:ascii="Calibri Light" w:hAnsi="Calibri Light"/>
+        </w:rPr>
+      </w:pPr>
+      <w:r>
+        <w:rPr>
+          <w:rFonts w:eastAsia="Calibri" w:cs="Calibri" w:ascii="Calibri Light" w:hAnsi="Calibri Light"/>
           <w:color w:val="auto"/>
           <w:sz w:val="22"/>
           <w:szCs w:val="22"/>
@@ -371,13 +404,15 @@
         <w:pStyle w:val="Normal"/>
         <w:spacing w:lineRule="exact" w:line="183" w:before="0" w:after="0"/>
         <w:rPr>
-          <w:color w:val="auto"/>
-          <w:sz w:val="24"/>
-          <w:szCs w:val="24"/>
-        </w:rPr>
-      </w:pPr>
-      <w:r>
-        <w:rPr>
+          <w:rFonts w:ascii="Calibri Light" w:hAnsi="Calibri Light"/>
+          <w:color w:val="auto"/>
+          <w:sz w:val="24"/>
+          <w:szCs w:val="24"/>
+        </w:rPr>
+      </w:pPr>
+      <w:r>
+        <w:rPr>
+          <w:rFonts w:ascii="Calibri Light" w:hAnsi="Calibri Light"/>
           <w:color w:val="auto"/>
           <w:sz w:val="24"/>
           <w:szCs w:val="24"/>
@@ -389,14 +424,12 @@
         <w:pStyle w:val="Normal"/>
         <w:spacing w:before="0" w:after="0"/>
         <w:rPr>
-          <w:color w:val="auto"/>
-          <w:sz w:val="20"/>
-          <w:szCs w:val="20"/>
-        </w:rPr>
-      </w:pPr>
-      <w:r>
-        <w:rPr>
-          <w:rFonts w:eastAsia="Calibri" w:cs="Calibri" w:ascii="Calibri" w:hAnsi="Calibri"/>
+          <w:rFonts w:ascii="Calibri Light" w:hAnsi="Calibri Light"/>
+        </w:rPr>
+      </w:pPr>
+      <w:r>
+        <w:rPr>
+          <w:rFonts w:eastAsia="Calibri" w:cs="Calibri" w:ascii="Calibri Light" w:hAnsi="Calibri Light"/>
           <w:color w:val="auto"/>
           <w:sz w:val="22"/>
           <w:szCs w:val="22"/>
@@ -409,13 +442,15 @@
         <w:pStyle w:val="Normal"/>
         <w:spacing w:lineRule="exact" w:line="230" w:before="0" w:after="0"/>
         <w:rPr>
-          <w:color w:val="auto"/>
-          <w:sz w:val="24"/>
-          <w:szCs w:val="24"/>
-        </w:rPr>
-      </w:pPr>
-      <w:r>
-        <w:rPr>
+          <w:rFonts w:ascii="Calibri Light" w:hAnsi="Calibri Light"/>
+          <w:color w:val="auto"/>
+          <w:sz w:val="24"/>
+          <w:szCs w:val="24"/>
+        </w:rPr>
+      </w:pPr>
+      <w:r>
+        <w:rPr>
+          <w:rFonts w:ascii="Calibri Light" w:hAnsi="Calibri Light"/>
           <w:color w:val="auto"/>
           <w:sz w:val="24"/>
           <w:szCs w:val="24"/>
@@ -428,14 +463,12 @@
         <w:spacing w:lineRule="auto" w:line="225" w:before="0" w:after="0"/>
         <w:ind w:right="46" w:hanging="0"/>
         <w:rPr>
-          <w:color w:val="auto"/>
-          <w:sz w:val="20"/>
-          <w:szCs w:val="20"/>
-        </w:rPr>
-      </w:pPr>
-      <w:r>
-        <w:rPr>
-          <w:rFonts w:eastAsia="Calibri" w:cs="Calibri" w:ascii="Calibri" w:hAnsi="Calibri"/>
+          <w:rFonts w:ascii="Calibri Light" w:hAnsi="Calibri Light"/>
+        </w:rPr>
+      </w:pPr>
+      <w:r>
+        <w:rPr>
+          <w:rFonts w:eastAsia="Calibri" w:cs="Calibri" w:ascii="Calibri Light" w:hAnsi="Calibri Light"/>
           <w:color w:val="auto"/>
           <w:sz w:val="22"/>
           <w:szCs w:val="22"/>
@@ -448,13 +481,15 @@
         <w:pStyle w:val="Normal"/>
         <w:spacing w:lineRule="exact" w:line="231" w:before="0" w:after="0"/>
         <w:rPr>
-          <w:color w:val="auto"/>
-          <w:sz w:val="24"/>
-          <w:szCs w:val="24"/>
-        </w:rPr>
-      </w:pPr>
-      <w:r>
-        <w:rPr>
+          <w:rFonts w:ascii="Calibri Light" w:hAnsi="Calibri Light"/>
+          <w:color w:val="auto"/>
+          <w:sz w:val="24"/>
+          <w:szCs w:val="24"/>
+        </w:rPr>
+      </w:pPr>
+      <w:r>
+        <w:rPr>
+          <w:rFonts w:ascii="Calibri Light" w:hAnsi="Calibri Light"/>
           <w:color w:val="auto"/>
           <w:sz w:val="24"/>
           <w:szCs w:val="24"/>
@@ -467,14 +502,12 @@
         <w:spacing w:lineRule="auto" w:line="225" w:before="0" w:after="0"/>
         <w:ind w:right="326" w:hanging="0"/>
         <w:rPr>
-          <w:color w:val="auto"/>
-          <w:sz w:val="20"/>
-          <w:szCs w:val="20"/>
-        </w:rPr>
-      </w:pPr>
-      <w:r>
-        <w:rPr>
-          <w:rFonts w:eastAsia="Calibri" w:cs="Calibri" w:ascii="Calibri" w:hAnsi="Calibri"/>
+          <w:rFonts w:ascii="Calibri Light" w:hAnsi="Calibri Light"/>
+        </w:rPr>
+      </w:pPr>
+      <w:r>
+        <w:rPr>
+          <w:rFonts w:eastAsia="Calibri" w:cs="Calibri" w:ascii="Calibri Light" w:hAnsi="Calibri Light"/>
           <w:color w:val="auto"/>
           <w:sz w:val="22"/>
           <w:szCs w:val="22"/>
@@ -487,13 +520,15 @@
         <w:pStyle w:val="Normal"/>
         <w:spacing w:lineRule="exact" w:line="182" w:before="0" w:after="0"/>
         <w:rPr>
-          <w:color w:val="auto"/>
-          <w:sz w:val="24"/>
-          <w:szCs w:val="24"/>
-        </w:rPr>
-      </w:pPr>
-      <w:r>
-        <w:rPr>
+          <w:rFonts w:ascii="Calibri Light" w:hAnsi="Calibri Light"/>
+          <w:color w:val="auto"/>
+          <w:sz w:val="24"/>
+          <w:szCs w:val="24"/>
+        </w:rPr>
+      </w:pPr>
+      <w:r>
+        <w:rPr>
+          <w:rFonts w:ascii="Calibri Light" w:hAnsi="Calibri Light"/>
           <w:color w:val="auto"/>
           <w:sz w:val="24"/>
           <w:szCs w:val="24"/>
@@ -505,14 +540,12 @@
         <w:pStyle w:val="Normal"/>
         <w:spacing w:before="0" w:after="0"/>
         <w:rPr>
-          <w:color w:val="auto"/>
-          <w:sz w:val="20"/>
-          <w:szCs w:val="20"/>
-        </w:rPr>
-      </w:pPr>
-      <w:r>
-        <w:rPr>
-          <w:rFonts w:eastAsia="Calibri" w:cs="Calibri" w:ascii="Calibri" w:hAnsi="Calibri"/>
+          <w:rFonts w:ascii="Calibri Light" w:hAnsi="Calibri Light"/>
+        </w:rPr>
+      </w:pPr>
+      <w:r>
+        <w:rPr>
+          <w:rFonts w:eastAsia="Calibri" w:cs="Calibri" w:ascii="Calibri Light" w:hAnsi="Calibri Light"/>
           <w:color w:val="auto"/>
           <w:sz w:val="22"/>
           <w:szCs w:val="22"/>
@@ -525,13 +558,15 @@
         <w:pStyle w:val="Normal"/>
         <w:spacing w:lineRule="exact" w:line="183" w:before="0" w:after="0"/>
         <w:rPr>
-          <w:color w:val="auto"/>
-          <w:sz w:val="24"/>
-          <w:szCs w:val="24"/>
-        </w:rPr>
-      </w:pPr>
-      <w:r>
-        <w:rPr>
+          <w:rFonts w:ascii="Calibri Light" w:hAnsi="Calibri Light"/>
+          <w:color w:val="auto"/>
+          <w:sz w:val="24"/>
+          <w:szCs w:val="24"/>
+        </w:rPr>
+      </w:pPr>
+      <w:r>
+        <w:rPr>
+          <w:rFonts w:ascii="Calibri Light" w:hAnsi="Calibri Light"/>
           <w:color w:val="auto"/>
           <w:sz w:val="24"/>
           <w:szCs w:val="24"/>
@@ -543,14 +578,12 @@
         <w:pStyle w:val="Normal"/>
         <w:spacing w:before="0" w:after="0"/>
         <w:rPr>
-          <w:color w:val="auto"/>
-          <w:sz w:val="20"/>
-          <w:szCs w:val="20"/>
-        </w:rPr>
-      </w:pPr>
-      <w:r>
-        <w:rPr>
-          <w:rFonts w:eastAsia="Calibri" w:cs="Calibri" w:ascii="Calibri" w:hAnsi="Calibri"/>
+          <w:rFonts w:ascii="Calibri Light" w:hAnsi="Calibri Light"/>
+        </w:rPr>
+      </w:pPr>
+      <w:r>
+        <w:rPr>
+          <w:rFonts w:eastAsia="Calibri" w:cs="Calibri" w:ascii="Calibri Light" w:hAnsi="Calibri Light"/>
           <w:color w:val="auto"/>
           <w:sz w:val="22"/>
           <w:szCs w:val="22"/>
@@ -563,13 +596,15 @@
         <w:pStyle w:val="Normal"/>
         <w:spacing w:lineRule="exact" w:line="200" w:before="0" w:after="0"/>
         <w:rPr>
-          <w:color w:val="auto"/>
-          <w:sz w:val="24"/>
-          <w:szCs w:val="24"/>
-        </w:rPr>
-      </w:pPr>
-      <w:r>
-        <w:rPr>
+          <w:rFonts w:ascii="Calibri Light" w:hAnsi="Calibri Light"/>
+          <w:color w:val="auto"/>
+          <w:sz w:val="24"/>
+          <w:szCs w:val="24"/>
+        </w:rPr>
+      </w:pPr>
+      <w:r>
+        <w:rPr>
+          <w:rFonts w:ascii="Calibri Light" w:hAnsi="Calibri Light"/>
           <w:color w:val="auto"/>
           <w:sz w:val="24"/>
           <w:szCs w:val="24"/>
@@ -581,13 +616,15 @@
         <w:pStyle w:val="Normal"/>
         <w:spacing w:lineRule="exact" w:line="200" w:before="0" w:after="0"/>
         <w:rPr>
-          <w:color w:val="auto"/>
-          <w:sz w:val="24"/>
-          <w:szCs w:val="24"/>
-        </w:rPr>
-      </w:pPr>
-      <w:r>
-        <w:rPr>
+          <w:rFonts w:ascii="Calibri Light" w:hAnsi="Calibri Light"/>
+          <w:color w:val="auto"/>
+          <w:sz w:val="24"/>
+          <w:szCs w:val="24"/>
+        </w:rPr>
+      </w:pPr>
+      <w:r>
+        <w:rPr>
+          <w:rFonts w:ascii="Calibri Light" w:hAnsi="Calibri Light"/>
           <w:color w:val="auto"/>
           <w:sz w:val="24"/>
           <w:szCs w:val="24"/>
@@ -599,13 +636,15 @@
         <w:pStyle w:val="Normal"/>
         <w:spacing w:lineRule="exact" w:line="233" w:before="0" w:after="0"/>
         <w:rPr>
-          <w:color w:val="auto"/>
-          <w:sz w:val="24"/>
-          <w:szCs w:val="24"/>
-        </w:rPr>
-      </w:pPr>
-      <w:r>
-        <w:rPr>
+          <w:rFonts w:ascii="Calibri Light" w:hAnsi="Calibri Light"/>
+          <w:color w:val="auto"/>
+          <w:sz w:val="24"/>
+          <w:szCs w:val="24"/>
+        </w:rPr>
+      </w:pPr>
+      <w:r>
+        <w:rPr>
+          <w:rFonts w:ascii="Calibri Light" w:hAnsi="Calibri Light"/>
           <w:color w:val="auto"/>
           <w:sz w:val="24"/>
           <w:szCs w:val="24"/>
@@ -617,9 +656,7 @@
         <w:pStyle w:val="Normal"/>
         <w:spacing w:before="0" w:after="0"/>
         <w:rPr>
-          <w:color w:val="auto"/>
-          <w:sz w:val="20"/>
-          <w:szCs w:val="20"/>
+          <w:rFonts w:ascii="Calibri Light" w:hAnsi="Calibri Light"/>
         </w:rPr>
       </w:pPr>
       <w:r>
@@ -637,13 +674,15 @@
         <w:pStyle w:val="Normal"/>
         <w:spacing w:lineRule="exact" w:line="200" w:before="0" w:after="0"/>
         <w:rPr>
-          <w:color w:val="auto"/>
-          <w:sz w:val="24"/>
-          <w:szCs w:val="24"/>
-        </w:rPr>
-      </w:pPr>
-      <w:r>
-        <w:rPr>
+          <w:rFonts w:ascii="Calibri Light" w:hAnsi="Calibri Light"/>
+          <w:color w:val="auto"/>
+          <w:sz w:val="24"/>
+          <w:szCs w:val="24"/>
+        </w:rPr>
+      </w:pPr>
+      <w:r>
+        <w:rPr>
+          <w:rFonts w:ascii="Calibri Light" w:hAnsi="Calibri Light"/>
           <w:color w:val="auto"/>
           <w:sz w:val="24"/>
           <w:szCs w:val="24"/>
@@ -655,13 +694,15 @@
         <w:pStyle w:val="Normal"/>
         <w:spacing w:lineRule="exact" w:line="273" w:before="0" w:after="0"/>
         <w:rPr>
-          <w:color w:val="auto"/>
-          <w:sz w:val="24"/>
-          <w:szCs w:val="24"/>
-        </w:rPr>
-      </w:pPr>
-      <w:r>
-        <w:rPr>
+          <w:rFonts w:ascii="Calibri Light" w:hAnsi="Calibri Light"/>
+          <w:color w:val="auto"/>
+          <w:sz w:val="24"/>
+          <w:szCs w:val="24"/>
+        </w:rPr>
+      </w:pPr>
+      <w:r>
+        <w:rPr>
+          <w:rFonts w:ascii="Calibri Light" w:hAnsi="Calibri Light"/>
           <w:color w:val="auto"/>
           <w:sz w:val="24"/>
           <w:szCs w:val="24"/>
@@ -673,14 +714,12 @@
         <w:pStyle w:val="Normal"/>
         <w:spacing w:before="0" w:after="0"/>
         <w:rPr>
-          <w:color w:val="auto"/>
-          <w:sz w:val="20"/>
-          <w:szCs w:val="20"/>
-        </w:rPr>
-      </w:pPr>
-      <w:r>
-        <w:rPr>
-          <w:rFonts w:eastAsia="Calibri" w:cs="Calibri" w:ascii="Calibri" w:hAnsi="Calibri"/>
+          <w:rFonts w:ascii="Calibri Light" w:hAnsi="Calibri Light"/>
+        </w:rPr>
+      </w:pPr>
+      <w:r>
+        <w:rPr>
+          <w:rFonts w:eastAsia="Calibri" w:cs="Calibri" w:ascii="Calibri Light" w:hAnsi="Calibri Light"/>
           <w:color w:val="auto"/>
           <w:sz w:val="22"/>
           <w:szCs w:val="22"/>
@@ -693,13 +732,15 @@
         <w:pStyle w:val="Normal"/>
         <w:spacing w:lineRule="exact" w:line="200" w:before="0" w:after="0"/>
         <w:rPr>
-          <w:color w:val="auto"/>
-          <w:sz w:val="24"/>
-          <w:szCs w:val="24"/>
-        </w:rPr>
-      </w:pPr>
-      <w:r>
-        <w:rPr>
+          <w:rFonts w:ascii="Calibri Light" w:hAnsi="Calibri Light"/>
+          <w:color w:val="auto"/>
+          <w:sz w:val="24"/>
+          <w:szCs w:val="24"/>
+        </w:rPr>
+      </w:pPr>
+      <w:r>
+        <w:rPr>
+          <w:rFonts w:ascii="Calibri Light" w:hAnsi="Calibri Light"/>
           <w:color w:val="auto"/>
           <w:sz w:val="24"/>
           <w:szCs w:val="24"/>
@@ -711,13 +752,15 @@
         <w:pStyle w:val="Normal"/>
         <w:spacing w:lineRule="exact" w:line="200" w:before="0" w:after="0"/>
         <w:rPr>
-          <w:color w:val="auto"/>
-          <w:sz w:val="24"/>
-          <w:szCs w:val="24"/>
-        </w:rPr>
-      </w:pPr>
-      <w:r>
-        <w:rPr>
+          <w:rFonts w:ascii="Calibri Light" w:hAnsi="Calibri Light"/>
+          <w:color w:val="auto"/>
+          <w:sz w:val="24"/>
+          <w:szCs w:val="24"/>
+        </w:rPr>
+      </w:pPr>
+      <w:r>
+        <w:rPr>
+          <w:rFonts w:ascii="Calibri Light" w:hAnsi="Calibri Light"/>
           <w:color w:val="auto"/>
           <w:sz w:val="24"/>
           <w:szCs w:val="24"/>
@@ -729,13 +772,15 @@
         <w:pStyle w:val="Normal"/>
         <w:spacing w:lineRule="exact" w:line="233" w:before="0" w:after="0"/>
         <w:rPr>
-          <w:color w:val="auto"/>
-          <w:sz w:val="24"/>
-          <w:szCs w:val="24"/>
-        </w:rPr>
-      </w:pPr>
-      <w:r>
-        <w:rPr>
+          <w:rFonts w:ascii="Calibri Light" w:hAnsi="Calibri Light"/>
+          <w:color w:val="auto"/>
+          <w:sz w:val="24"/>
+          <w:szCs w:val="24"/>
+        </w:rPr>
+      </w:pPr>
+      <w:r>
+        <w:rPr>
+          <w:rFonts w:ascii="Calibri Light" w:hAnsi="Calibri Light"/>
           <w:color w:val="auto"/>
           <w:sz w:val="24"/>
           <w:szCs w:val="24"/>
@@ -747,9 +792,7 @@
         <w:pStyle w:val="Normal"/>
         <w:spacing w:before="0" w:after="0"/>
         <w:rPr>
-          <w:color w:val="auto"/>
-          <w:sz w:val="20"/>
-          <w:szCs w:val="20"/>
+          <w:rFonts w:ascii="Calibri Light" w:hAnsi="Calibri Light"/>
         </w:rPr>
       </w:pPr>
       <w:r>
@@ -767,13 +810,15 @@
         <w:pStyle w:val="Normal"/>
         <w:spacing w:lineRule="exact" w:line="200" w:before="0" w:after="0"/>
         <w:rPr>
-          <w:color w:val="auto"/>
-          <w:sz w:val="24"/>
-          <w:szCs w:val="24"/>
-        </w:rPr>
-      </w:pPr>
-      <w:r>
-        <w:rPr>
+          <w:rFonts w:ascii="Calibri Light" w:hAnsi="Calibri Light"/>
+          <w:color w:val="auto"/>
+          <w:sz w:val="24"/>
+          <w:szCs w:val="24"/>
+        </w:rPr>
+      </w:pPr>
+      <w:r>
+        <w:rPr>
+          <w:rFonts w:ascii="Calibri Light" w:hAnsi="Calibri Light"/>
           <w:color w:val="auto"/>
           <w:sz w:val="24"/>
           <w:szCs w:val="24"/>
@@ -785,13 +830,15 @@
         <w:pStyle w:val="Normal"/>
         <w:spacing w:lineRule="exact" w:line="200" w:before="0" w:after="0"/>
         <w:rPr>
-          <w:color w:val="auto"/>
-          <w:sz w:val="24"/>
-          <w:szCs w:val="24"/>
-        </w:rPr>
-      </w:pPr>
-      <w:r>
-        <w:rPr>
+          <w:rFonts w:ascii="Calibri Light" w:hAnsi="Calibri Light"/>
+          <w:color w:val="auto"/>
+          <w:sz w:val="24"/>
+          <w:szCs w:val="24"/>
+        </w:rPr>
+      </w:pPr>
+      <w:r>
+        <w:rPr>
+          <w:rFonts w:ascii="Calibri Light" w:hAnsi="Calibri Light"/>
           <w:color w:val="auto"/>
           <w:sz w:val="24"/>
           <w:szCs w:val="24"/>
@@ -804,13 +851,15 @@
         <w:pStyle w:val="Normal"/>
         <w:spacing w:lineRule="exact" w:line="200" w:before="0" w:after="0"/>
         <w:rPr>
-          <w:color w:val="auto"/>
-          <w:sz w:val="24"/>
-          <w:szCs w:val="24"/>
-        </w:rPr>
-      </w:pPr>
-      <w:r>
-        <w:rPr>
+          <w:rFonts w:ascii="Calibri Light" w:hAnsi="Calibri Light"/>
+          <w:color w:val="auto"/>
+          <w:sz w:val="24"/>
+          <w:szCs w:val="24"/>
+        </w:rPr>
+      </w:pPr>
+      <w:r>
+        <w:rPr>
+          <w:rFonts w:ascii="Calibri Light" w:hAnsi="Calibri Light"/>
           <w:color w:val="auto"/>
           <w:sz w:val="24"/>
           <w:szCs w:val="24"/>
@@ -823,13 +872,15 @@
         <w:pStyle w:val="Normal"/>
         <w:spacing w:lineRule="exact" w:line="273" w:before="0" w:after="0"/>
         <w:rPr>
-          <w:color w:val="auto"/>
-          <w:sz w:val="24"/>
-          <w:szCs w:val="24"/>
-        </w:rPr>
-      </w:pPr>
-      <w:r>
-        <w:rPr>
+          <w:rFonts w:ascii="Calibri Light" w:hAnsi="Calibri Light"/>
+          <w:color w:val="auto"/>
+          <w:sz w:val="24"/>
+          <w:szCs w:val="24"/>
+        </w:rPr>
+      </w:pPr>
+      <w:r>
+        <w:rPr>
+          <w:rFonts w:ascii="Calibri Light" w:hAnsi="Calibri Light"/>
           <w:color w:val="auto"/>
           <w:sz w:val="24"/>
           <w:szCs w:val="24"/>
@@ -841,13 +892,15 @@
         <w:pStyle w:val="Normal"/>
         <w:spacing w:lineRule="exact" w:line="273" w:before="0" w:after="0"/>
         <w:rPr>
-          <w:color w:val="auto"/>
-          <w:sz w:val="24"/>
-          <w:szCs w:val="24"/>
-        </w:rPr>
-      </w:pPr>
-      <w:r>
-        <w:rPr>
+          <w:rFonts w:ascii="Calibri Light" w:hAnsi="Calibri Light"/>
+          <w:color w:val="auto"/>
+          <w:sz w:val="24"/>
+          <w:szCs w:val="24"/>
+        </w:rPr>
+      </w:pPr>
+      <w:r>
+        <w:rPr>
+          <w:rFonts w:ascii="Calibri Light" w:hAnsi="Calibri Light"/>
           <w:color w:val="auto"/>
           <w:sz w:val="24"/>
           <w:szCs w:val="24"/>
@@ -860,13 +913,15 @@
         <w:pStyle w:val="Normal"/>
         <w:spacing w:lineRule="exact" w:line="273" w:before="0" w:after="0"/>
         <w:rPr>
-          <w:color w:val="auto"/>
-          <w:sz w:val="24"/>
-          <w:szCs w:val="24"/>
-        </w:rPr>
-      </w:pPr>
-      <w:r>
-        <w:rPr>
+          <w:rFonts w:ascii="Calibri Light" w:hAnsi="Calibri Light"/>
+          <w:color w:val="auto"/>
+          <w:sz w:val="24"/>
+          <w:szCs w:val="24"/>
+        </w:rPr>
+      </w:pPr>
+      <w:r>
+        <w:rPr>
+          <w:rFonts w:ascii="Calibri Light" w:hAnsi="Calibri Light"/>
           <w:color w:val="auto"/>
           <w:sz w:val="24"/>
           <w:szCs w:val="24"/>
@@ -878,18 +933,28 @@
         <w:pStyle w:val="Normal"/>
         <w:spacing w:lineRule="exact" w:line="273" w:before="0" w:after="0"/>
         <w:rPr>
-          <w:color w:val="auto"/>
-          <w:sz w:val="24"/>
-          <w:szCs w:val="24"/>
-        </w:rPr>
-      </w:pPr>
-      <w:r>
-        <w:rPr>
-          <w:color w:val="auto"/>
-          <w:sz w:val="24"/>
-          <w:szCs w:val="24"/>
-        </w:rPr>
-        <w:t>4.3)</w:t>
+          <w:rFonts w:ascii="Calibri Light" w:hAnsi="Calibri Light"/>
+          <w:sz w:val="24"/>
+          <w:szCs w:val="24"/>
+        </w:rPr>
+      </w:pPr>
+      <w:r>
+        <w:rPr>
+          <w:rFonts w:ascii="Calibri Light" w:hAnsi="Calibri Light"/>
+          <w:color w:val="auto"/>
+          <w:sz w:val="24"/>
+          <w:szCs w:val="24"/>
+        </w:rPr>
+        <w:t xml:space="preserve">4.3) </w:t>
+      </w:r>
+      <w:r>
+        <w:rPr>
+          <w:rFonts w:eastAsia="Calibri" w:cs="Calibri" w:ascii="Calibri Light" w:hAnsi="Calibri Light"/>
+          <w:color w:val="auto"/>
+          <w:sz w:val="24"/>
+          <w:szCs w:val="24"/>
+        </w:rPr>
+        <w:t>Voir Git</w:t>
       </w:r>
     </w:p>
     <w:p>
@@ -897,19 +962,279 @@
         <w:pStyle w:val="Normal"/>
         <w:spacing w:before="0" w:after="0"/>
         <w:rPr>
-          <w:color w:val="auto"/>
-          <w:sz w:val="20"/>
-          <w:szCs w:val="20"/>
-        </w:rPr>
-      </w:pPr>
-      <w:r>
-        <w:rPr>
-          <w:rFonts w:eastAsia="Calibri" w:cs="Calibri" w:ascii="Calibri" w:hAnsi="Calibri"/>
-          <w:color w:val="auto"/>
-          <w:sz w:val="22"/>
-          <w:szCs w:val="22"/>
+          <w:rFonts w:ascii="Calibri Light" w:hAnsi="Calibri Light"/>
+        </w:rPr>
+      </w:pPr>
+      <w:r>
+        <w:rPr>
+          <w:rFonts w:ascii="Calibri Light" w:hAnsi="Calibri Light"/>
+        </w:rPr>
+      </w:r>
+    </w:p>
+    <w:p>
+      <w:pPr>
+        <w:pStyle w:val="Normal"/>
+        <w:spacing w:before="0" w:after="0"/>
+        <w:rPr>
+          <w:rFonts w:ascii="Calibri Light" w:hAnsi="Calibri Light"/>
+        </w:rPr>
+      </w:pPr>
+      <w:r>
+        <w:rPr>
+          <w:rFonts w:eastAsia="Calibri Light" w:cs="Calibri Light" w:ascii="Calibri Light" w:hAnsi="Calibri Light"/>
+          <w:color w:val="2F5496"/>
+          <w:sz w:val="26"/>
+          <w:szCs w:val="26"/>
+        </w:rPr>
+        <w:t xml:space="preserve">Exercice </w:t>
+      </w:r>
+      <w:r>
+        <w:rPr>
+          <w:rFonts w:eastAsia="Calibri Light" w:cs="Calibri Light" w:ascii="Calibri Light" w:hAnsi="Calibri Light"/>
+          <w:color w:val="2F5496"/>
+          <w:sz w:val="26"/>
+          <w:szCs w:val="26"/>
+        </w:rPr>
+        <w:t>5</w:t>
+      </w:r>
+    </w:p>
+    <w:p>
+      <w:pPr>
+        <w:pStyle w:val="Normal"/>
+        <w:spacing w:before="0" w:after="0"/>
+        <w:rPr>
+          <w:rFonts w:ascii="Calibri Light" w:hAnsi="Calibri Light"/>
+        </w:rPr>
+      </w:pPr>
+      <w:r>
+        <w:rPr>
+          <w:rFonts w:ascii="Calibri Light" w:hAnsi="Calibri Light"/>
+        </w:rPr>
+      </w:r>
+    </w:p>
+    <w:p>
+      <w:pPr>
+        <w:pStyle w:val="Normal"/>
+        <w:spacing w:lineRule="exact" w:line="273" w:before="0" w:after="0"/>
+        <w:rPr>
+          <w:rFonts w:ascii="Calibri Light" w:hAnsi="Calibri Light"/>
+          <w:color w:val="000000"/>
+          <w:sz w:val="24"/>
+          <w:szCs w:val="24"/>
+        </w:rPr>
+      </w:pPr>
+      <w:r>
+        <w:rPr>
+          <w:rFonts w:eastAsia="Calibri Light" w:cs="Calibri Light" w:ascii="Calibri Light" w:hAnsi="Calibri Light"/>
+          <w:color w:val="000000"/>
+          <w:sz w:val="24"/>
+          <w:szCs w:val="24"/>
+        </w:rPr>
+        <w:t xml:space="preserve">5.1) </w:t>
+      </w:r>
+      <w:r>
+        <w:rPr>
+          <w:rFonts w:eastAsia="Calibri Light" w:cs="Calibri Light" w:ascii="Calibri Light" w:hAnsi="Calibri Light"/>
+          <w:color w:val="000000"/>
+          <w:sz w:val="24"/>
+          <w:szCs w:val="24"/>
         </w:rPr>
         <w:t>Voir Git</w:t>
+      </w:r>
+    </w:p>
+    <w:p>
+      <w:pPr>
+        <w:pStyle w:val="Normal"/>
+        <w:spacing w:lineRule="exact" w:line="273" w:before="0" w:after="0"/>
+        <w:rPr>
+          <w:rFonts w:ascii="Calibri Light" w:hAnsi="Calibri Light"/>
+          <w:color w:val="000000"/>
+          <w:sz w:val="24"/>
+          <w:szCs w:val="24"/>
+        </w:rPr>
+      </w:pPr>
+      <w:r>
+        <w:rPr>
+          <w:rFonts w:eastAsia="Calibri Light" w:cs="Calibri Light" w:ascii="Calibri Light" w:hAnsi="Calibri Light"/>
+          <w:color w:val="000000"/>
+          <w:sz w:val="24"/>
+          <w:szCs w:val="24"/>
+        </w:rPr>
+        <w:t>5.2)</w:t>
+      </w:r>
+    </w:p>
+    <w:p>
+      <w:pPr>
+        <w:pStyle w:val="Normal"/>
+        <w:spacing w:lineRule="exact" w:line="273" w:before="0" w:after="0"/>
+        <w:rPr>
+          <w:rFonts w:eastAsia="Calibri Light" w:cs="Calibri Light"/>
+        </w:rPr>
+      </w:pPr>
+      <w:r>
+        <w:rPr>
+          <w:rFonts w:ascii="Calibri Light" w:hAnsi="Calibri Light"/>
+          <w:color w:val="000000"/>
+          <w:sz w:val="24"/>
+          <w:szCs w:val="24"/>
+        </w:rPr>
+      </w:r>
+    </w:p>
+    <w:p>
+      <w:pPr>
+        <w:pStyle w:val="Normal"/>
+        <w:spacing w:before="0" w:after="0"/>
+        <w:rPr>
+          <w:rFonts w:ascii="Calibri Light" w:hAnsi="Calibri Light"/>
+        </w:rPr>
+      </w:pPr>
+      <w:r>
+        <w:rPr>
+          <w:rFonts w:eastAsia="Calibri Light" w:cs="Calibri Light" w:ascii="Calibri Light" w:hAnsi="Calibri Light"/>
+          <w:color w:val="2F5496"/>
+          <w:sz w:val="26"/>
+          <w:szCs w:val="26"/>
+        </w:rPr>
+        <w:t xml:space="preserve">Exercice </w:t>
+      </w:r>
+      <w:r>
+        <w:rPr>
+          <w:rFonts w:eastAsia="Calibri Light" w:cs="Calibri Light" w:ascii="Calibri Light" w:hAnsi="Calibri Light"/>
+          <w:color w:val="2F5496"/>
+          <w:sz w:val="26"/>
+          <w:szCs w:val="26"/>
+        </w:rPr>
+        <w:t>6</w:t>
+      </w:r>
+    </w:p>
+    <w:p>
+      <w:pPr>
+        <w:pStyle w:val="Normal"/>
+        <w:spacing w:before="0" w:after="0"/>
+        <w:rPr>
+          <w:rFonts w:ascii="Calibri Light" w:hAnsi="Calibri Light"/>
+        </w:rPr>
+      </w:pPr>
+      <w:r>
+        <w:rPr>
+          <w:rFonts w:ascii="Calibri Light" w:hAnsi="Calibri Light"/>
+        </w:rPr>
+      </w:r>
+    </w:p>
+    <w:p>
+      <w:pPr>
+        <w:pStyle w:val="Normal"/>
+        <w:spacing w:lineRule="exact" w:line="273" w:before="0" w:after="0"/>
+        <w:rPr>
+          <w:rFonts w:ascii="Calibri Light" w:hAnsi="Calibri Light"/>
+          <w:color w:val="000000"/>
+          <w:sz w:val="24"/>
+          <w:szCs w:val="24"/>
+        </w:rPr>
+      </w:pPr>
+      <w:r>
+        <w:rPr>
+          <w:rFonts w:eastAsia="Calibri Light" w:cs="Calibri Light" w:ascii="Calibri Light" w:hAnsi="Calibri Light"/>
+          <w:color w:val="000000"/>
+          <w:sz w:val="24"/>
+          <w:szCs w:val="24"/>
+        </w:rPr>
+        <w:t>6</w:t>
+      </w:r>
+      <w:r>
+        <w:rPr>
+          <w:rFonts w:eastAsia="Calibri Light" w:cs="Calibri Light" w:ascii="Calibri Light" w:hAnsi="Calibri Light"/>
+          <w:color w:val="000000"/>
+          <w:sz w:val="24"/>
+          <w:szCs w:val="24"/>
+        </w:rPr>
+        <w:t xml:space="preserve">.1) </w:t>
+      </w:r>
+      <w:r>
+        <w:rPr>
+          <w:rFonts w:eastAsia="Calibri Light" w:cs="Calibri Light" w:ascii="Calibri Light" w:hAnsi="Calibri Light"/>
+          <w:color w:val="000000"/>
+          <w:sz w:val="24"/>
+          <w:szCs w:val="24"/>
+        </w:rPr>
+        <w:t>Voir Git</w:t>
+      </w:r>
+    </w:p>
+    <w:p>
+      <w:pPr>
+        <w:pStyle w:val="Normal"/>
+        <w:spacing w:lineRule="exact" w:line="273" w:before="0" w:after="0"/>
+        <w:rPr>
+          <w:rFonts w:ascii="Calibri Light" w:hAnsi="Calibri Light"/>
+          <w:color w:val="000000"/>
+          <w:sz w:val="24"/>
+          <w:szCs w:val="24"/>
+        </w:rPr>
+      </w:pPr>
+      <w:r>
+        <w:rPr>
+          <w:rFonts w:eastAsia="Calibri Light" w:cs="Calibri Light" w:ascii="Calibri Light" w:hAnsi="Calibri Light"/>
+          <w:color w:val="000000"/>
+          <w:sz w:val="24"/>
+          <w:szCs w:val="24"/>
+        </w:rPr>
+        <w:t>6</w:t>
+      </w:r>
+      <w:r>
+        <w:rPr>
+          <w:rFonts w:eastAsia="Calibri Light" w:cs="Calibri Light" w:ascii="Calibri Light" w:hAnsi="Calibri Light"/>
+          <w:color w:val="000000"/>
+          <w:sz w:val="24"/>
+          <w:szCs w:val="24"/>
+        </w:rPr>
+        <w:t>.2)</w:t>
+      </w:r>
+    </w:p>
+    <w:p>
+      <w:pPr>
+        <w:pStyle w:val="Normal"/>
+        <w:spacing w:lineRule="exact" w:line="273" w:before="0" w:after="0"/>
+        <w:rPr>
+          <w:rFonts w:ascii="Calibri Light" w:hAnsi="Calibri Light"/>
+          <w:color w:val="000000"/>
+          <w:sz w:val="24"/>
+          <w:szCs w:val="24"/>
+        </w:rPr>
+      </w:pPr>
+      <w:r>
+        <w:rPr>
+          <w:rFonts w:eastAsia="Calibri Light" w:cs="Calibri Light" w:ascii="Calibri Light" w:hAnsi="Calibri Light"/>
+          <w:color w:val="000000"/>
+          <w:sz w:val="24"/>
+          <w:szCs w:val="24"/>
+        </w:rPr>
+        <w:t xml:space="preserve">6.3) On pourrait utiliser par exemple  l’API SAX pour parser le document, en extraire les différentes options de la CLI et en instancier une. </w:t>
+      </w:r>
+      <w:r>
+        <w:rPr>
+          <w:rFonts w:eastAsia="Calibri Light" w:cs="Calibri Light" w:ascii="Calibri Light" w:hAnsi="Calibri Light"/>
+          <w:color w:val="000000"/>
+          <w:sz w:val="24"/>
+          <w:szCs w:val="24"/>
+        </w:rPr>
+        <w:t>On devrait pour cela redéfinir les méthodes startdocument, enddocument, startelement, endelement et charcters, et plutot que de les afficher dans la sortie standard, nous pourrions stocker les différentes informations dans des variables pour ensuite nous en servir pour la construction d’une CLI.</w:t>
+      </w:r>
+    </w:p>
+    <w:p>
+      <w:pPr>
+        <w:pStyle w:val="Normal"/>
+        <w:spacing w:lineRule="exact" w:line="273" w:before="0" w:after="0"/>
+        <w:rPr>
+          <w:rFonts w:eastAsia="Calibri Light" w:cs="Calibri Light"/>
+        </w:rPr>
+      </w:pPr>
+      <w:r>
+        <w:rPr>
+          <w:rFonts w:ascii="Calibri Light" w:hAnsi="Calibri Light"/>
+          <w:color w:val="000000"/>
+          <w:sz w:val="24"/>
+          <w:szCs w:val="24"/>
+        </w:rPr>
       </w:r>
     </w:p>
     <w:sectPr>

</xml_diff>

<commit_message>
Ajout des références vers les fichiers java dans le miniprojet pdf et docx
</commit_message>
<xml_diff>
--- a/Mini.docx
+++ b/Mini.docx
@@ -209,7 +209,7 @@
     <w:p>
       <w:pPr>
         <w:pStyle w:val="Normal"/>
-        <w:spacing w:lineRule="auto" w:line="237" w:before="0" w:after="0"/>
+        <w:spacing w:lineRule="auto" w:line="235" w:before="0" w:after="0"/>
         <w:ind w:left="360" w:right="66" w:hanging="359"/>
         <w:rPr>
           <w:rFonts w:ascii="Calibri Light" w:hAnsi="Calibri Light"/>
@@ -248,7 +248,7 @@
     <w:p>
       <w:pPr>
         <w:pStyle w:val="Normal"/>
-        <w:spacing w:lineRule="auto" w:line="237" w:before="0" w:after="0"/>
+        <w:spacing w:lineRule="auto" w:line="235" w:before="0" w:after="0"/>
         <w:ind w:left="360" w:right="346" w:hanging="359"/>
         <w:rPr>
           <w:rFonts w:ascii="Calibri Light" w:hAnsi="Calibri Light"/>
@@ -287,7 +287,7 @@
     <w:p>
       <w:pPr>
         <w:pStyle w:val="Normal"/>
-        <w:spacing w:lineRule="auto" w:line="261" w:before="0" w:after="0"/>
+        <w:spacing w:lineRule="auto" w:line="259" w:before="0" w:after="0"/>
         <w:ind w:left="360" w:right="26" w:hanging="359"/>
         <w:rPr>
           <w:rFonts w:ascii="Calibri Light" w:hAnsi="Calibri Light"/>
@@ -396,37 +396,8 @@
           <w:sz w:val="22"/>
           <w:szCs w:val="22"/>
         </w:rPr>
-        <w:t>2.1) voir Git</w:t>
-      </w:r>
-    </w:p>
-    <w:p>
-      <w:pPr>
-        <w:pStyle w:val="Normal"/>
-        <w:spacing w:lineRule="exact" w:line="183" w:before="0" w:after="0"/>
-        <w:rPr>
-          <w:rFonts w:ascii="Calibri Light" w:hAnsi="Calibri Light"/>
-          <w:color w:val="auto"/>
-          <w:sz w:val="24"/>
-          <w:szCs w:val="24"/>
-        </w:rPr>
-      </w:pPr>
-      <w:r>
-        <w:rPr>
-          <w:rFonts w:ascii="Calibri Light" w:hAnsi="Calibri Light"/>
-          <w:color w:val="auto"/>
-          <w:sz w:val="24"/>
-          <w:szCs w:val="24"/>
-        </w:rPr>
-      </w:r>
-    </w:p>
-    <w:p>
-      <w:pPr>
-        <w:pStyle w:val="Normal"/>
-        <w:spacing w:before="0" w:after="0"/>
-        <w:rPr>
-          <w:rFonts w:ascii="Calibri Light" w:hAnsi="Calibri Light"/>
-        </w:rPr>
-      </w:pPr>
+        <w:t xml:space="preserve">2.1) voir Git </w:t>
+      </w:r>
       <w:r>
         <w:rPr>
           <w:rFonts w:eastAsia="Calibri" w:cs="Calibri" w:ascii="Calibri Light" w:hAnsi="Calibri Light"/>
@@ -434,34 +405,33 @@
           <w:sz w:val="22"/>
           <w:szCs w:val="22"/>
         </w:rPr>
-        <w:t>2.2) Le résultat devrait être « alpha=0.85, epsilon=0.001, indice=100, mode=CREUSE »</w:t>
-      </w:r>
-    </w:p>
-    <w:p>
-      <w:pPr>
-        <w:pStyle w:val="Normal"/>
-        <w:spacing w:lineRule="exact" w:line="230" w:before="0" w:after="0"/>
-        <w:rPr>
-          <w:rFonts w:ascii="Calibri Light" w:hAnsi="Calibri Light"/>
-          <w:color w:val="auto"/>
-          <w:sz w:val="24"/>
-          <w:szCs w:val="24"/>
-        </w:rPr>
-      </w:pPr>
-      <w:r>
-        <w:rPr>
-          <w:rFonts w:ascii="Calibri Light" w:hAnsi="Calibri Light"/>
-          <w:color w:val="auto"/>
-          <w:sz w:val="24"/>
-          <w:szCs w:val="24"/>
-        </w:rPr>
-      </w:r>
-    </w:p>
-    <w:p>
-      <w:pPr>
-        <w:pStyle w:val="Normal"/>
-        <w:spacing w:lineRule="auto" w:line="225" w:before="0" w:after="0"/>
-        <w:ind w:right="46" w:hanging="0"/>
+        <w:t>(CLIClassiqueTest.java)</w:t>
+      </w:r>
+    </w:p>
+    <w:p>
+      <w:pPr>
+        <w:pStyle w:val="Normal"/>
+        <w:spacing w:lineRule="exact" w:line="183" w:before="0" w:after="0"/>
+        <w:rPr>
+          <w:rFonts w:ascii="Calibri Light" w:hAnsi="Calibri Light"/>
+          <w:color w:val="auto"/>
+          <w:sz w:val="24"/>
+          <w:szCs w:val="24"/>
+        </w:rPr>
+      </w:pPr>
+      <w:r>
+        <w:rPr>
+          <w:rFonts w:ascii="Calibri Light" w:hAnsi="Calibri Light"/>
+          <w:color w:val="auto"/>
+          <w:sz w:val="24"/>
+          <w:szCs w:val="24"/>
+        </w:rPr>
+      </w:r>
+    </w:p>
+    <w:p>
+      <w:pPr>
+        <w:pStyle w:val="Normal"/>
+        <w:spacing w:before="0" w:after="0"/>
         <w:rPr>
           <w:rFonts w:ascii="Calibri Light" w:hAnsi="Calibri Light"/>
         </w:rPr>
@@ -473,34 +443,34 @@
           <w:sz w:val="22"/>
           <w:szCs w:val="22"/>
         </w:rPr>
-        <w:t>2.3) On peut déduire que CLIClassique.configuration de gère pas la conversion des nombres flottants en integer</w:t>
-      </w:r>
-    </w:p>
-    <w:p>
-      <w:pPr>
-        <w:pStyle w:val="Normal"/>
-        <w:spacing w:lineRule="exact" w:line="231" w:before="0" w:after="0"/>
-        <w:rPr>
-          <w:rFonts w:ascii="Calibri Light" w:hAnsi="Calibri Light"/>
-          <w:color w:val="auto"/>
-          <w:sz w:val="24"/>
-          <w:szCs w:val="24"/>
-        </w:rPr>
-      </w:pPr>
-      <w:r>
-        <w:rPr>
-          <w:rFonts w:ascii="Calibri Light" w:hAnsi="Calibri Light"/>
-          <w:color w:val="auto"/>
-          <w:sz w:val="24"/>
-          <w:szCs w:val="24"/>
-        </w:rPr>
-      </w:r>
-    </w:p>
-    <w:p>
-      <w:pPr>
-        <w:pStyle w:val="Normal"/>
-        <w:spacing w:lineRule="auto" w:line="225" w:before="0" w:after="0"/>
-        <w:ind w:right="326" w:hanging="0"/>
+        <w:t>2.2) Le résultat devrait être « alpha=0.85, epsilon=0.001, indice=100, mode=CREUSE »</w:t>
+      </w:r>
+    </w:p>
+    <w:p>
+      <w:pPr>
+        <w:pStyle w:val="Normal"/>
+        <w:spacing w:lineRule="exact" w:line="230" w:before="0" w:after="0"/>
+        <w:rPr>
+          <w:rFonts w:ascii="Calibri Light" w:hAnsi="Calibri Light"/>
+          <w:color w:val="auto"/>
+          <w:sz w:val="24"/>
+          <w:szCs w:val="24"/>
+        </w:rPr>
+      </w:pPr>
+      <w:r>
+        <w:rPr>
+          <w:rFonts w:ascii="Calibri Light" w:hAnsi="Calibri Light"/>
+          <w:color w:val="auto"/>
+          <w:sz w:val="24"/>
+          <w:szCs w:val="24"/>
+        </w:rPr>
+      </w:r>
+    </w:p>
+    <w:p>
+      <w:pPr>
+        <w:pStyle w:val="Normal"/>
+        <w:spacing w:lineRule="auto" w:line="223" w:before="0" w:after="0"/>
+        <w:ind w:right="46" w:hanging="0"/>
         <w:rPr>
           <w:rFonts w:ascii="Calibri Light" w:hAnsi="Calibri Light"/>
         </w:rPr>
@@ -512,33 +482,34 @@
           <w:sz w:val="22"/>
           <w:szCs w:val="22"/>
         </w:rPr>
-        <w:t>2.4) Oui on peut le déduire car on parseInt une string, donc le compilateur n’émet pas de réserve, c’est bien une string qui est attendue en paramètre de parseInt.</w:t>
-      </w:r>
-    </w:p>
-    <w:p>
-      <w:pPr>
-        <w:pStyle w:val="Normal"/>
-        <w:spacing w:lineRule="exact" w:line="182" w:before="0" w:after="0"/>
-        <w:rPr>
-          <w:rFonts w:ascii="Calibri Light" w:hAnsi="Calibri Light"/>
-          <w:color w:val="auto"/>
-          <w:sz w:val="24"/>
-          <w:szCs w:val="24"/>
-        </w:rPr>
-      </w:pPr>
-      <w:r>
-        <w:rPr>
-          <w:rFonts w:ascii="Calibri Light" w:hAnsi="Calibri Light"/>
-          <w:color w:val="auto"/>
-          <w:sz w:val="24"/>
-          <w:szCs w:val="24"/>
-        </w:rPr>
-      </w:r>
-    </w:p>
-    <w:p>
-      <w:pPr>
-        <w:pStyle w:val="Normal"/>
-        <w:spacing w:before="0" w:after="0"/>
+        <w:t>2.3) On peut déduire que CLIClassique.configuration de gère pas la conversion des nombres flottants en integer</w:t>
+      </w:r>
+    </w:p>
+    <w:p>
+      <w:pPr>
+        <w:pStyle w:val="Normal"/>
+        <w:spacing w:lineRule="exact" w:line="231" w:before="0" w:after="0"/>
+        <w:rPr>
+          <w:rFonts w:ascii="Calibri Light" w:hAnsi="Calibri Light"/>
+          <w:color w:val="auto"/>
+          <w:sz w:val="24"/>
+          <w:szCs w:val="24"/>
+        </w:rPr>
+      </w:pPr>
+      <w:r>
+        <w:rPr>
+          <w:rFonts w:ascii="Calibri Light" w:hAnsi="Calibri Light"/>
+          <w:color w:val="auto"/>
+          <w:sz w:val="24"/>
+          <w:szCs w:val="24"/>
+        </w:rPr>
+      </w:r>
+    </w:p>
+    <w:p>
+      <w:pPr>
+        <w:pStyle w:val="Normal"/>
+        <w:spacing w:lineRule="auto" w:line="223" w:before="0" w:after="0"/>
+        <w:ind w:right="326" w:hanging="0"/>
         <w:rPr>
           <w:rFonts w:ascii="Calibri Light" w:hAnsi="Calibri Light"/>
         </w:rPr>
@@ -550,7 +521,54 @@
           <w:sz w:val="22"/>
           <w:szCs w:val="22"/>
         </w:rPr>
-        <w:t>2.5) voir Git</w:t>
+        <w:t>2.4) Oui on peut le déduire car on parseInt une string, donc le compilateur n’émet pas de réserve, c’est bien une string qui est attendue en paramètre de parseInt.</w:t>
+      </w:r>
+    </w:p>
+    <w:p>
+      <w:pPr>
+        <w:pStyle w:val="Normal"/>
+        <w:spacing w:lineRule="exact" w:line="182" w:before="0" w:after="0"/>
+        <w:rPr>
+          <w:rFonts w:ascii="Calibri Light" w:hAnsi="Calibri Light"/>
+          <w:color w:val="auto"/>
+          <w:sz w:val="24"/>
+          <w:szCs w:val="24"/>
+        </w:rPr>
+      </w:pPr>
+      <w:r>
+        <w:rPr>
+          <w:rFonts w:ascii="Calibri Light" w:hAnsi="Calibri Light"/>
+          <w:color w:val="auto"/>
+          <w:sz w:val="24"/>
+          <w:szCs w:val="24"/>
+        </w:rPr>
+      </w:r>
+    </w:p>
+    <w:p>
+      <w:pPr>
+        <w:pStyle w:val="Normal"/>
+        <w:spacing w:before="0" w:after="0"/>
+        <w:rPr>
+          <w:rFonts w:ascii="Calibri Light" w:hAnsi="Calibri Light"/>
+        </w:rPr>
+      </w:pPr>
+      <w:r>
+        <w:rPr>
+          <w:rFonts w:eastAsia="Calibri" w:cs="Calibri" w:ascii="Calibri Light" w:hAnsi="Calibri Light"/>
+          <w:color w:val="auto"/>
+          <w:sz w:val="22"/>
+          <w:szCs w:val="22"/>
+        </w:rPr>
+        <w:t xml:space="preserve">2.5) voir Git </w:t>
+      </w:r>
+      <w:r>
+        <w:rPr>
+          <w:rFonts w:eastAsia="Calibri" w:cs="Calibri" w:ascii="Calibri Light" w:hAnsi="Calibri Light"/>
+          <w:color w:val="auto"/>
+          <w:sz w:val="22"/>
+          <w:szCs w:val="22"/>
+        </w:rPr>
+        <w:t>(CLIClassique.java)</w:t>
       </w:r>
     </w:p>
     <w:p>
@@ -745,6 +763,7 @@
           <w:sz w:val="24"/>
           <w:szCs w:val="24"/>
         </w:rPr>
+        <w:t>(UML.png, CLI.java, ...)</w:t>
       </w:r>
     </w:p>
     <w:p>
@@ -954,7 +973,16 @@
           <w:sz w:val="24"/>
           <w:szCs w:val="24"/>
         </w:rPr>
-        <w:t>Voir Git</w:t>
+        <w:t xml:space="preserve">Voir Git </w:t>
+      </w:r>
+      <w:r>
+        <w:rPr>
+          <w:rFonts w:eastAsia="Calibri" w:cs="Calibri" w:ascii="Calibri Light" w:hAnsi="Calibri Light"/>
+          <w:color w:val="auto"/>
+          <w:sz w:val="24"/>
+          <w:szCs w:val="24"/>
+        </w:rPr>
+        <w:t>(PageRankFenetre.java)</w:t>
       </w:r>
     </w:p>
     <w:p>
@@ -986,8 +1014,105 @@
           <w:sz w:val="26"/>
           <w:szCs w:val="26"/>
         </w:rPr>
-        <w:t xml:space="preserve">Exercice </w:t>
-      </w:r>
+        <w:t>Exercice 5</w:t>
+      </w:r>
+    </w:p>
+    <w:p>
+      <w:pPr>
+        <w:pStyle w:val="Normal"/>
+        <w:spacing w:before="0" w:after="0"/>
+        <w:rPr>
+          <w:rFonts w:ascii="Calibri Light" w:hAnsi="Calibri Light"/>
+        </w:rPr>
+      </w:pPr>
+      <w:r>
+        <w:rPr>
+          <w:rFonts w:ascii="Calibri Light" w:hAnsi="Calibri Light"/>
+        </w:rPr>
+      </w:r>
+    </w:p>
+    <w:p>
+      <w:pPr>
+        <w:pStyle w:val="Normal"/>
+        <w:spacing w:lineRule="exact" w:line="273" w:before="0" w:after="0"/>
+        <w:rPr>
+          <w:rFonts w:ascii="Calibri Light" w:hAnsi="Calibri Light"/>
+          <w:color w:val="000000"/>
+          <w:sz w:val="24"/>
+          <w:szCs w:val="24"/>
+        </w:rPr>
+      </w:pPr>
+      <w:r>
+        <w:rPr>
+          <w:rFonts w:eastAsia="Calibri Light" w:cs="Calibri Light" w:ascii="Calibri Light" w:hAnsi="Calibri Light"/>
+          <w:color w:val="000000"/>
+          <w:sz w:val="24"/>
+          <w:szCs w:val="24"/>
+        </w:rPr>
+        <w:t xml:space="preserve">5.1) Voir Git </w:t>
+      </w:r>
+      <w:r>
+        <w:rPr>
+          <w:rFonts w:eastAsia="Calibri Light" w:cs="Calibri Light" w:ascii="Calibri Light" w:hAnsi="Calibri Light"/>
+          <w:color w:val="000000"/>
+          <w:sz w:val="24"/>
+          <w:szCs w:val="24"/>
+        </w:rPr>
+        <w:t>(CLIOutils.java)</w:t>
+      </w:r>
+    </w:p>
+    <w:p>
+      <w:pPr>
+        <w:pStyle w:val="Normal"/>
+        <w:spacing w:lineRule="exact" w:line="273" w:before="0" w:after="0"/>
+        <w:rPr>
+          <w:rFonts w:ascii="Calibri Light" w:hAnsi="Calibri Light"/>
+          <w:color w:val="000000"/>
+          <w:sz w:val="24"/>
+          <w:szCs w:val="24"/>
+        </w:rPr>
+      </w:pPr>
+      <w:r>
+        <w:rPr>
+          <w:rFonts w:eastAsia="Calibri Light" w:cs="Calibri Light" w:ascii="Calibri Light" w:hAnsi="Calibri Light"/>
+          <w:color w:val="000000"/>
+          <w:sz w:val="24"/>
+          <w:szCs w:val="24"/>
+        </w:rPr>
+        <w:t xml:space="preserve">5.2) </w:t>
+      </w:r>
+      <w:r>
+        <w:rPr>
+          <w:rFonts w:eastAsia="Calibri Light" w:cs="Calibri Light" w:ascii="Calibri Light" w:hAnsi="Calibri Light"/>
+          <w:color w:val="000000"/>
+          <w:sz w:val="24"/>
+          <w:szCs w:val="24"/>
+        </w:rPr>
+        <w:t>Avec deux classes Action différentes, une qui gérerait des booléens et une qui gererait les options avec valeurs, on pourrait attribuer lors de la création de la CLI les actions correspondantes à chaque option (qui auraient pour effet de changer un compteur dans l’option associée ou alors de changer un booléen).</w:t>
+      </w:r>
+    </w:p>
+    <w:p>
+      <w:pPr>
+        <w:pStyle w:val="Normal"/>
+        <w:spacing w:lineRule="exact" w:line="273" w:before="0" w:after="0"/>
+        <w:rPr>
+          <w:rFonts w:eastAsia="Calibri Light" w:cs="Calibri Light"/>
+        </w:rPr>
+      </w:pPr>
+      <w:r>
+        <w:rPr>
+          <w:rFonts w:eastAsia="Calibri Light" w:cs="Calibri Light"/>
+        </w:rPr>
+      </w:r>
+    </w:p>
+    <w:p>
+      <w:pPr>
+        <w:pStyle w:val="Normal"/>
+        <w:spacing w:before="0" w:after="0"/>
+        <w:rPr>
+          <w:rFonts w:ascii="Calibri Light" w:hAnsi="Calibri Light"/>
+        </w:rPr>
+      </w:pPr>
       <w:r>
         <w:rPr>
           <w:rFonts w:eastAsia="Calibri Light" w:cs="Calibri Light" w:ascii="Calibri Light" w:hAnsi="Calibri Light"/>
@@ -995,7 +1120,7 @@
           <w:sz w:val="26"/>
           <w:szCs w:val="26"/>
         </w:rPr>
-        <w:t>5</w:t>
+        <w:t>Exercice 6</w:t>
       </w:r>
     </w:p>
     <w:p>
@@ -1030,16 +1155,37 @@
           <w:sz w:val="24"/>
           <w:szCs w:val="24"/>
         </w:rPr>
-        <w:t xml:space="preserve">5.1) </w:t>
-      </w:r>
-      <w:r>
-        <w:rPr>
-          <w:rFonts w:eastAsia="Calibri Light" w:cs="Calibri Light" w:ascii="Calibri Light" w:hAnsi="Calibri Light"/>
+        <w:t>6.1) Voir Git</w:t>
+      </w:r>
+    </w:p>
+    <w:p>
+      <w:pPr>
+        <w:pStyle w:val="Normal"/>
+        <w:spacing w:lineRule="exact" w:line="273" w:before="0" w:after="0"/>
+        <w:rPr>
+          <w:rFonts w:ascii="Calibri Light" w:hAnsi="Calibri Light"/>
           <w:color w:val="000000"/>
           <w:sz w:val="24"/>
           <w:szCs w:val="24"/>
         </w:rPr>
-        <w:t>Voir Git</w:t>
+      </w:pPr>
+      <w:r>
+        <w:rPr>
+          <w:rFonts w:eastAsia="Calibri Light" w:cs="Calibri Light" w:ascii="Calibri Light" w:hAnsi="Calibri Light"/>
+          <w:color w:val="000000"/>
+          <w:sz w:val="24"/>
+          <w:szCs w:val="24"/>
+        </w:rPr>
+        <w:t xml:space="preserve">6.2) </w:t>
+      </w:r>
+      <w:r>
+        <w:rPr>
+          <w:rFonts w:eastAsia="Calibri Light" w:cs="Calibri Light" w:ascii="Calibri Light" w:hAnsi="Calibri Light"/>
+          <w:color w:val="000000"/>
+          <w:sz w:val="24"/>
+          <w:szCs w:val="24"/>
+        </w:rPr>
+        <w:t>Voir Git (XMLCLIGenerator.java, test avec fonction main)</w:t>
       </w:r>
     </w:p>
     <w:p>
@@ -1060,7 +1206,25 @@
           <w:sz w:val="24"/>
           <w:szCs w:val="24"/>
         </w:rPr>
-        <w:t>5.2)</w:t>
+        <w:t>6.3) On pourrait utiliser par exemple  l’API SAX pour parser le document, en extraire les différentes options de la CLI et en instancier une. On devrait pour cela redéfinir les méthodes startdocument, enddocument, startelement, endelement et char</w:t>
+      </w:r>
+      <w:r>
+        <w:rPr>
+          <w:rFonts w:eastAsia="Calibri Light" w:cs="Calibri Light" w:ascii="Calibri Light" w:hAnsi="Calibri Light"/>
+          <w:color w:val="000000"/>
+          <w:sz w:val="24"/>
+          <w:szCs w:val="24"/>
+        </w:rPr>
+        <w:t>a</w:t>
+      </w:r>
+      <w:r>
+        <w:rPr>
+          <w:rFonts w:eastAsia="Calibri Light" w:cs="Calibri Light" w:ascii="Calibri Light" w:hAnsi="Calibri Light"/>
+          <w:color w:val="000000"/>
+          <w:sz w:val="24"/>
+          <w:szCs w:val="24"/>
+        </w:rPr>
+        <w:t>cters, et plutot que de les afficher dans la sortie standard, nous pourrions stocker les différentes informations dans des variables pour ensuite nous en servir pour la construction d’une CLI.</w:t>
       </w:r>
     </w:p>
     <w:p>
@@ -1072,169 +1236,7 @@
         </w:rPr>
       </w:pPr>
       <w:r>
-        <w:rPr>
-          <w:rFonts w:ascii="Calibri Light" w:hAnsi="Calibri Light"/>
-          <w:color w:val="000000"/>
-          <w:sz w:val="24"/>
-          <w:szCs w:val="24"/>
-        </w:rPr>
-      </w:r>
-    </w:p>
-    <w:p>
-      <w:pPr>
-        <w:pStyle w:val="Normal"/>
-        <w:spacing w:before="0" w:after="0"/>
-        <w:rPr>
-          <w:rFonts w:ascii="Calibri Light" w:hAnsi="Calibri Light"/>
-        </w:rPr>
-      </w:pPr>
-      <w:r>
-        <w:rPr>
-          <w:rFonts w:eastAsia="Calibri Light" w:cs="Calibri Light" w:ascii="Calibri Light" w:hAnsi="Calibri Light"/>
-          <w:color w:val="2F5496"/>
-          <w:sz w:val="26"/>
-          <w:szCs w:val="26"/>
-        </w:rPr>
-        <w:t xml:space="preserve">Exercice </w:t>
-      </w:r>
-      <w:r>
-        <w:rPr>
-          <w:rFonts w:eastAsia="Calibri Light" w:cs="Calibri Light" w:ascii="Calibri Light" w:hAnsi="Calibri Light"/>
-          <w:color w:val="2F5496"/>
-          <w:sz w:val="26"/>
-          <w:szCs w:val="26"/>
-        </w:rPr>
-        <w:t>6</w:t>
-      </w:r>
-    </w:p>
-    <w:p>
-      <w:pPr>
-        <w:pStyle w:val="Normal"/>
-        <w:spacing w:before="0" w:after="0"/>
-        <w:rPr>
-          <w:rFonts w:ascii="Calibri Light" w:hAnsi="Calibri Light"/>
-        </w:rPr>
-      </w:pPr>
-      <w:r>
-        <w:rPr>
-          <w:rFonts w:ascii="Calibri Light" w:hAnsi="Calibri Light"/>
-        </w:rPr>
-      </w:r>
-    </w:p>
-    <w:p>
-      <w:pPr>
-        <w:pStyle w:val="Normal"/>
-        <w:spacing w:lineRule="exact" w:line="273" w:before="0" w:after="0"/>
-        <w:rPr>
-          <w:rFonts w:ascii="Calibri Light" w:hAnsi="Calibri Light"/>
-          <w:color w:val="000000"/>
-          <w:sz w:val="24"/>
-          <w:szCs w:val="24"/>
-        </w:rPr>
-      </w:pPr>
-      <w:r>
-        <w:rPr>
-          <w:rFonts w:eastAsia="Calibri Light" w:cs="Calibri Light" w:ascii="Calibri Light" w:hAnsi="Calibri Light"/>
-          <w:color w:val="000000"/>
-          <w:sz w:val="24"/>
-          <w:szCs w:val="24"/>
-        </w:rPr>
-        <w:t>6</w:t>
-      </w:r>
-      <w:r>
-        <w:rPr>
-          <w:rFonts w:eastAsia="Calibri Light" w:cs="Calibri Light" w:ascii="Calibri Light" w:hAnsi="Calibri Light"/>
-          <w:color w:val="000000"/>
-          <w:sz w:val="24"/>
-          <w:szCs w:val="24"/>
-        </w:rPr>
-        <w:t xml:space="preserve">.1) </w:t>
-      </w:r>
-      <w:r>
-        <w:rPr>
-          <w:rFonts w:eastAsia="Calibri Light" w:cs="Calibri Light" w:ascii="Calibri Light" w:hAnsi="Calibri Light"/>
-          <w:color w:val="000000"/>
-          <w:sz w:val="24"/>
-          <w:szCs w:val="24"/>
-        </w:rPr>
-        <w:t>Voir Git</w:t>
-      </w:r>
-    </w:p>
-    <w:p>
-      <w:pPr>
-        <w:pStyle w:val="Normal"/>
-        <w:spacing w:lineRule="exact" w:line="273" w:before="0" w:after="0"/>
-        <w:rPr>
-          <w:rFonts w:ascii="Calibri Light" w:hAnsi="Calibri Light"/>
-          <w:color w:val="000000"/>
-          <w:sz w:val="24"/>
-          <w:szCs w:val="24"/>
-        </w:rPr>
-      </w:pPr>
-      <w:r>
-        <w:rPr>
-          <w:rFonts w:eastAsia="Calibri Light" w:cs="Calibri Light" w:ascii="Calibri Light" w:hAnsi="Calibri Light"/>
-          <w:color w:val="000000"/>
-          <w:sz w:val="24"/>
-          <w:szCs w:val="24"/>
-        </w:rPr>
-        <w:t>6</w:t>
-      </w:r>
-      <w:r>
-        <w:rPr>
-          <w:rFonts w:eastAsia="Calibri Light" w:cs="Calibri Light" w:ascii="Calibri Light" w:hAnsi="Calibri Light"/>
-          <w:color w:val="000000"/>
-          <w:sz w:val="24"/>
-          <w:szCs w:val="24"/>
-        </w:rPr>
-        <w:t>.2)</w:t>
-      </w:r>
-    </w:p>
-    <w:p>
-      <w:pPr>
-        <w:pStyle w:val="Normal"/>
-        <w:spacing w:lineRule="exact" w:line="273" w:before="0" w:after="0"/>
-        <w:rPr>
-          <w:rFonts w:ascii="Calibri Light" w:hAnsi="Calibri Light"/>
-          <w:color w:val="000000"/>
-          <w:sz w:val="24"/>
-          <w:szCs w:val="24"/>
-        </w:rPr>
-      </w:pPr>
-      <w:r>
-        <w:rPr>
-          <w:rFonts w:eastAsia="Calibri Light" w:cs="Calibri Light" w:ascii="Calibri Light" w:hAnsi="Calibri Light"/>
-          <w:color w:val="000000"/>
-          <w:sz w:val="24"/>
-          <w:szCs w:val="24"/>
-        </w:rPr>
-        <w:t xml:space="preserve">6.3) On pourrait utiliser par exemple  l’API SAX pour parser le document, en extraire les différentes options de la CLI et en instancier une. </w:t>
-      </w:r>
-      <w:r>
-        <w:rPr>
-          <w:rFonts w:eastAsia="Calibri Light" w:cs="Calibri Light" w:ascii="Calibri Light" w:hAnsi="Calibri Light"/>
-          <w:color w:val="000000"/>
-          <w:sz w:val="24"/>
-          <w:szCs w:val="24"/>
-        </w:rPr>
-        <w:t>On devrait pour cela redéfinir les méthodes startdocument, enddocument, startelement, endelement et charcters, et plutot que de les afficher dans la sortie standard, nous pourrions stocker les différentes informations dans des variables pour ensuite nous en servir pour la construction d’une CLI.</w:t>
-      </w:r>
-    </w:p>
-    <w:p>
-      <w:pPr>
-        <w:pStyle w:val="Normal"/>
-        <w:spacing w:lineRule="exact" w:line="273" w:before="0" w:after="0"/>
-        <w:rPr>
-          <w:rFonts w:eastAsia="Calibri Light" w:cs="Calibri Light"/>
-        </w:rPr>
-      </w:pPr>
-      <w:r>
-        <w:rPr>
-          <w:rFonts w:ascii="Calibri Light" w:hAnsi="Calibri Light"/>
-          <w:color w:val="000000"/>
-          <w:sz w:val="24"/>
-          <w:szCs w:val="24"/>
-        </w:rPr>
+        <w:rPr/>
       </w:r>
     </w:p>
     <w:sectPr>
@@ -1411,6 +1413,7 @@
     <w:qFormat/>
     <w:pPr>
       <w:widowControl/>
+      <w:suppressAutoHyphens w:val="true"/>
       <w:bidi w:val="0"/>
       <w:spacing w:before="0" w:after="0"/>
       <w:jc w:val="left"/>

</xml_diff>